<commit_message>
Remove blank lines before caption in docx output.
</commit_message>
<xml_diff>
--- a/demos/out/demo.docx
+++ b/demos/out/demo.docx
@@ -24,12 +24,7 @@
         <w:t xml:space="preserve">.</w:t>
       </w:r>
     </w:p>
-    <w:p>
-      <w:bookmarkStart w:id="0" w:name="fig:1"/>
-      <w:r>
-        <w:t/>
-      </w:r>
-    </w:p>
+    <w:bookmarkStart w:id="0" w:name="fig:1"/>
     <w:p>
       <w:pPr>
         <w:pStyle w:val="CaptionedFigure"/>
@@ -45,6 +40,63 @@
                 <pic:pic>
                   <pic:nvPicPr>
                     <pic:cNvPr descr="img/fig-1.png" id="0" name="Picture"/>
+                    <pic:cNvPicPr>
+                      <a:picLocks noChangeArrowheads="1" noChangeAspect="1"/>
+                    </pic:cNvPicPr>
+                  </pic:nvPicPr>
+                  <pic:blipFill>
+                    <a:blip r:embed="rId20"/>
+                    <a:stretch>
+                      <a:fillRect/>
+                    </a:stretch>
+                  </pic:blipFill>
+                  <pic:spPr bwMode="auto">
+                    <a:xfrm>
+                      <a:off x="0" y="0"/>
+                      <a:ext cx="914400" cy="914400"/>
+                    </a:xfrm>
+                    <a:prstGeom prst="rect">
+                      <a:avLst/>
+                    </a:prstGeom>
+                    <a:noFill/>
+                    <a:ln w="9525">
+                      <a:noFill/>
+                      <a:headEnd/>
+                      <a:tailEnd/>
+                    </a:ln>
+                  </pic:spPr>
+                </pic:pic>
+              </a:graphicData>
+            </a:graphic>
+          </wp:inline>
+        </w:drawing>
+      </w:r>
+    </w:p>
+    <w:p>
+      <w:pPr>
+        <w:pStyle w:val="ImageCaption"/>
+      </w:pPr>
+      <w:r>
+        <w:t xml:space="preserve">Figure 1: The number one.</w:t>
+      </w:r>
+    </w:p>
+    <w:bookmarkEnd w:id="0"/>
+    <w:bookmarkStart w:id="0" w:name="fig:2"/>
+    <w:p>
+      <w:pPr>
+        <w:pStyle w:val="CaptionedFigure"/>
+      </w:pPr>
+      <w:r>
+        <w:drawing>
+          <wp:inline>
+            <wp:extent cx="914400" cy="914400"/>
+            <wp:effectExtent b="0" l="0" r="0" t="0"/>
+            <wp:docPr descr="Figure 2: The number two." title="" id="1" name="Picture"/>
+            <a:graphic>
+              <a:graphicData uri="http://schemas.openxmlformats.org/drawingml/2006/picture">
+                <pic:pic>
+                  <pic:nvPicPr>
+                    <pic:cNvPr descr="img/fig-2.png" id="0" name="Picture"/>
                     <pic:cNvPicPr>
                       <a:picLocks noChangeArrowheads="1" noChangeAspect="1"/>
                     </pic:cNvPicPr>
@@ -82,68 +134,6 @@
         <w:pStyle w:val="ImageCaption"/>
       </w:pPr>
       <w:r>
-        <w:t xml:space="preserve">Figure 1: The number one.</w:t>
-      </w:r>
-    </w:p>
-    <w:bookmarkEnd w:id="0"/>
-    <w:p>
-      <w:bookmarkStart w:id="0" w:name="fig:2"/>
-      <w:r>
-        <w:t/>
-      </w:r>
-    </w:p>
-    <w:p>
-      <w:pPr>
-        <w:pStyle w:val="CaptionedFigure"/>
-      </w:pPr>
-      <w:r>
-        <w:drawing>
-          <wp:inline>
-            <wp:extent cx="914400" cy="914400"/>
-            <wp:effectExtent b="0" l="0" r="0" t="0"/>
-            <wp:docPr descr="Figure 2: The number two." title="" id="1" name="Picture"/>
-            <a:graphic>
-              <a:graphicData uri="http://schemas.openxmlformats.org/drawingml/2006/picture">
-                <pic:pic>
-                  <pic:nvPicPr>
-                    <pic:cNvPr descr="img/fig-2.png" id="0" name="Picture"/>
-                    <pic:cNvPicPr>
-                      <a:picLocks noChangeArrowheads="1" noChangeAspect="1"/>
-                    </pic:cNvPicPr>
-                  </pic:nvPicPr>
-                  <pic:blipFill>
-                    <a:blip r:embed="rId22"/>
-                    <a:stretch>
-                      <a:fillRect/>
-                    </a:stretch>
-                  </pic:blipFill>
-                  <pic:spPr bwMode="auto">
-                    <a:xfrm>
-                      <a:off x="0" y="0"/>
-                      <a:ext cx="914400" cy="914400"/>
-                    </a:xfrm>
-                    <a:prstGeom prst="rect">
-                      <a:avLst/>
-                    </a:prstGeom>
-                    <a:noFill/>
-                    <a:ln w="9525">
-                      <a:noFill/>
-                      <a:headEnd/>
-                      <a:tailEnd/>
-                    </a:ln>
-                  </pic:spPr>
-                </pic:pic>
-              </a:graphicData>
-            </a:graphic>
-          </wp:inline>
-        </w:drawing>
-      </w:r>
-    </w:p>
-    <w:p>
-      <w:pPr>
-        <w:pStyle w:val="ImageCaption"/>
-      </w:pPr>
-      <w:r>
         <w:t xml:space="preserve">Figure 2: The number two.</w:t>
       </w:r>
     </w:p>
@@ -193,7 +183,7 @@
                     </pic:cNvPicPr>
                   </pic:nvPicPr>
                   <pic:blipFill>
-                    <a:blip r:embed="rId23"/>
+                    <a:blip r:embed="rId22"/>
                     <a:stretch>
                       <a:fillRect/>
                     </a:stretch>
@@ -362,7 +352,7 @@
     </w:lvl>
   </w:abstractNum>
   <w:abstractNum w:abstractNumId="990">
-    <w:nsid w:val="168d4436"/>
+    <w:nsid w:val="2c1ae401"/>
     <w:multiLevelType w:val="multilevel"/>
     <w:lvl w:ilvl="0">
       <w:numFmt w:val="bullet"/>

</xml_diff>